<commit_message>
Prototype for interpolation of precalculated gridded absorption data
</commit_message>
<xml_diff>
--- a/publish/UW-net-IEEE-paper.docx
+++ b/publish/UW-net-IEEE-paper.docx
@@ -398,39 +398,7 @@
       </w:pPr>
       <w:r>
         <w:rPr/>
-        <w:t xml:space="preserve">Underwater sensor networks (UWSNs) are multipurpose grids of autonomous acoustic transmitter-receiver nodes with interdisciplinary applications ranging from bathymetry, </w:t>
-      </w:r>
-      <w:r>
-        <w:rPr/>
-        <w:t>oceanographic</w:t>
-      </w:r>
-      <w:r>
-        <w:rPr/>
-        <w:t xml:space="preserve"> surveys, </w:t>
-      </w:r>
-      <w:r>
-        <w:rPr/>
-        <w:t>offshore exploration, assisted navigation,</w:t>
-      </w:r>
-      <w:r>
-        <w:rPr/>
-        <w:t xml:space="preserve"> seismic warning </w:t>
-      </w:r>
-      <w:r>
-        <w:rPr/>
-        <w:t>and disaster prevention</w:t>
-      </w:r>
-      <w:r>
-        <w:rPr/>
-        <w:t xml:space="preserve"> systems, to </w:t>
-      </w:r>
-      <w:r>
-        <w:rPr/>
-        <w:t>tactical surveillance</w:t>
-      </w:r>
-      <w:r>
-        <w:rPr/>
-        <w:t>.</w:t>
+        <w:t>Underwater sensor networks (UWSNs) are multipurpose grids of autonomous acoustic transmitter-receiver nodes with interdisciplinary applications ranging from bathymetry, oceanographic surveys, offshore exploration, assisted navigation, seismic warning and disaster prevention systems, to tactical surveillance.</w:t>
       </w:r>
     </w:p>
     <w:p>
@@ -440,15 +408,7 @@
       </w:pPr>
       <w:r>
         <w:rPr/>
-        <w:t xml:space="preserve">Due to the restrictive nature of </w:t>
-      </w:r>
-      <w:r>
-        <w:rPr/>
-        <w:t xml:space="preserve">seawater as </w:t>
-      </w:r>
-      <w:r>
-        <w:rPr/>
-        <w:t>the transmission medium involved, harsh constraints are imposed on the network elements in terms of effective ranges, energy efficiency, and reliability. Unlike terrestrial networks, stability in location cannot be guaranteed and geolocation is restricted to inertial positioning based on externally predefined references.</w:t>
+        <w:t>Due to the restrictive nature of seawater as the transmission medium involved, harsh constraints are imposed on the network elements in terms of effective ranges, energy efficiency, and reliability. Unlike terrestrial networks, stability in location cannot be guaranteed and geolocation is restricted to inertial positioning based on externally predefined references.</w:t>
       </w:r>
     </w:p>
     <w:p>
@@ -1305,6 +1265,7 @@
           <w:lang w:val="en-US" w:bidi="ar-SA"/>
         </w:rPr>
       </w:pPr>
+      <w:bookmarkStart w:id="0" w:name="__DdeLink__264_1189256914"/>
       <w:r>
         <w:rPr>
           <w:rFonts w:eastAsia="MS Mincho;ＭＳ 明朝"/>
@@ -1366,6 +1327,36 @@
           <w:lang w:val="en-GB" w:bidi="ar-SA"/>
         </w:rPr>
         <w:t xml:space="preserve"> edition), ISBN 0-07-066087-5, McGraw-Hill, Inc., New York, USA, 1983.</w:t>
+      </w:r>
+    </w:p>
+    <w:p>
+      <w:pPr>
+        <w:pStyle w:val="References"/>
+        <w:numPr>
+          <w:ilvl w:val="0"/>
+          <w:numId w:val="2"/>
+        </w:numPr>
+        <w:rPr/>
+      </w:pPr>
+      <w:r>
+        <w:rPr/>
+        <w:t>Francios, R. E. and G. R. Garrison. "Sound Absorption Based on Ocean Measurements: Part II: Boric Acid Contribution and Equation for Total Absorption." Journal of the Acoustical Society of America 72 (1982): 1879-1890.</w:t>
+      </w:r>
+    </w:p>
+    <w:p>
+      <w:pPr>
+        <w:pStyle w:val="References"/>
+        <w:numPr>
+          <w:ilvl w:val="0"/>
+          <w:numId w:val="2"/>
+        </w:numPr>
+        <w:rPr/>
+      </w:pPr>
+      <w:bookmarkStart w:id="1" w:name="__DdeLink__264_1189256914"/>
+      <w:bookmarkEnd w:id="1"/>
+      <w:r>
+        <w:rPr/>
+        <w:t>Vadov, R. A. "Low-Frequency Sound Absorption and Attenuation in Marine Medium." Acoustical Physics 46 (2000): 544-550.</w:t>
       </w:r>
     </w:p>
     <w:p>
@@ -2863,6 +2854,80 @@
       <w:szCs w:val="16"/>
     </w:rPr>
   </w:style>
+  <w:style w:type="character" w:styleId="ListLabel34">
+    <w:name w:val="ListLabel 34"/>
+    <w:rPr>
+      <w:caps w:val="false"/>
+      <w:smallCaps w:val="false"/>
+      <w:strike w:val="false"/>
+      <w:dstrike w:val="false"/>
+      <w:outline w:val="false"/>
+      <w:shadow w:val="false"/>
+      <w:vanish w:val="false"/>
+      <w:color w:val="000000"/>
+      <w:position w:val="0"/>
+      <w:sz w:val="20"/>
+      <w:sz w:val="20"/>
+      <w:szCs w:val="20"/>
+      <w:vertAlign w:val="baseline"/>
+    </w:rPr>
+  </w:style>
+  <w:style w:type="character" w:styleId="ListLabel35">
+    <w:name w:val="ListLabel 35"/>
+    <w:rPr>
+      <w:b w:val="false"/>
+      <w:bCs w:val="false"/>
+      <w:i/>
+      <w:iCs/>
+      <w:caps w:val="false"/>
+      <w:smallCaps w:val="false"/>
+      <w:strike w:val="false"/>
+      <w:dstrike w:val="false"/>
+      <w:outline w:val="false"/>
+      <w:shadow w:val="false"/>
+      <w:vanish w:val="false"/>
+      <w:color w:val="000000"/>
+      <w:position w:val="0"/>
+      <w:sz w:val="20"/>
+      <w:sz w:val="20"/>
+      <w:szCs w:val="20"/>
+      <w:vertAlign w:val="baseline"/>
+    </w:rPr>
+  </w:style>
+  <w:style w:type="character" w:styleId="ListLabel36">
+    <w:name w:val="ListLabel 36"/>
+    <w:rPr>
+      <w:b w:val="false"/>
+      <w:bCs w:val="false"/>
+      <w:i/>
+      <w:iCs/>
+      <w:sz w:val="20"/>
+      <w:szCs w:val="20"/>
+    </w:rPr>
+  </w:style>
+  <w:style w:type="character" w:styleId="ListLabel37">
+    <w:name w:val="ListLabel 37"/>
+    <w:rPr>
+      <w:b w:val="false"/>
+      <w:bCs w:val="false"/>
+      <w:i w:val="false"/>
+      <w:iCs w:val="false"/>
+      <w:sz w:val="16"/>
+      <w:szCs w:val="16"/>
+    </w:rPr>
+  </w:style>
+  <w:style w:type="character" w:styleId="ListLabel38">
+    <w:name w:val="ListLabel 38"/>
+    <w:rPr>
+      <w:b w:val="false"/>
+      <w:bCs w:val="false"/>
+      <w:i w:val="false"/>
+      <w:iCs w:val="false"/>
+      <w:color w:val="000000"/>
+      <w:sz w:val="16"/>
+      <w:szCs w:val="16"/>
+    </w:rPr>
+  </w:style>
   <w:style w:type="paragraph" w:styleId="Heading">
     <w:name w:val="Heading"/>
     <w:basedOn w:val="Normal"/>
@@ -2898,7 +2963,7 @@
     <w:basedOn w:val="TextBody"/>
     <w:pPr/>
     <w:rPr>
-      <w:rFonts w:cs="FreeSans"/>
+      <w:rFonts w:ascii="Liberation Serif" w:hAnsi="Liberation Serif" w:cs="FreeSans"/>
     </w:rPr>
   </w:style>
   <w:style w:type="paragraph" w:styleId="Caption">
@@ -2909,7 +2974,7 @@
       <w:spacing w:before="120" w:after="120"/>
     </w:pPr>
     <w:rPr>
-      <w:rFonts w:cs="FreeSans"/>
+      <w:rFonts w:ascii="Liberation Serif" w:hAnsi="Liberation Serif" w:cs="FreeSans"/>
       <w:i/>
       <w:iCs/>
       <w:sz w:val="24"/>
@@ -2923,7 +2988,7 @@
       <w:suppressLineNumbers/>
     </w:pPr>
     <w:rPr>
-      <w:rFonts w:cs="FreeSans"/>
+      <w:rFonts w:ascii="Liberation Serif" w:hAnsi="Liberation Serif" w:cs="FreeSans"/>
     </w:rPr>
   </w:style>
   <w:style w:type="paragraph" w:styleId="Abstract">

</xml_diff>